<commit_message>
Alles bis auf checkConnection() umgesetzt und getestet
</commit_message>
<xml_diff>
--- a/documentation/Informations/Infos_Bash.docx
+++ b/documentation/Informations/Infos_Bash.docx
@@ -92,6 +92,8 @@
       <w:r>
         <w:t>SOURCES += main.cpp</w:t>
       </w:r>
+      <w:bookmarkStart w:id="0" w:name="_GoBack"/>
+      <w:bookmarkEnd w:id="0"/>
     </w:p>
     <w:p>
       <w:pPr>
@@ -162,13 +164,16 @@
       </w:r>
       <w:proofErr w:type="spellEnd"/>
       <w:r>
-        <w:t xml:space="preserve"> zu aktualisieren:</w:t>
-      </w:r>
-      <w:r>
-        <w:t xml:space="preserve"> </w:t>
-      </w:r>
-      <w:r>
-        <w:t>C:/Qt/6.7.2/mingw_64/bin/qmake.exe ../Qt_learn.pro</w:t>
+        <w:t xml:space="preserve"> zu aktualisieren: </w:t>
+      </w:r>
+      <w:r>
+        <w:t>C:/Qt/6.7.2/mingw_64/bin/qmake.exe ../</w:t>
+      </w:r>
+      <w:r>
+        <w:t>main</w:t>
+      </w:r>
+      <w:r>
+        <w:t>.pro</w:t>
       </w:r>
     </w:p>
     <w:p>
@@ -202,8 +207,6 @@
       <w:pPr>
         <w:pStyle w:val="Listenabsatz"/>
       </w:pPr>
-      <w:bookmarkStart w:id="0" w:name="_GoBack"/>
-      <w:bookmarkEnd w:id="0"/>
       <w:r>
         <w:t xml:space="preserve"> </w:t>
       </w:r>

</xml_diff>

<commit_message>
first total functional version
</commit_message>
<xml_diff>
--- a/documentation/Informations/Infos_Bash.docx
+++ b/documentation/Informations/Infos_Bash.docx
@@ -92,37 +92,37 @@
       <w:r>
         <w:t>SOURCES += main.cpp</w:t>
       </w:r>
+    </w:p>
+    <w:p>
+      <w:pPr>
+        <w:ind w:firstLine="708"/>
+      </w:pPr>
+      <w:r>
+        <w:t xml:space="preserve">TARGET = </w:t>
+      </w:r>
+      <w:proofErr w:type="spellStart"/>
+      <w:proofErr w:type="gramStart"/>
+      <w:r>
+        <w:t>main</w:t>
+      </w:r>
+      <w:proofErr w:type="spellEnd"/>
+      <w:r>
+        <w:t xml:space="preserve">  #</w:t>
+      </w:r>
+      <w:proofErr w:type="gramEnd"/>
+      <w:r>
+        <w:t xml:space="preserve"> Hier wird der </w:t>
+      </w:r>
+      <w:proofErr w:type="spellStart"/>
+      <w:r>
+        <w:t>Zielname</w:t>
+      </w:r>
+      <w:proofErr w:type="spellEnd"/>
+      <w:r>
+        <w:t xml:space="preserve"> festgelegt</w:t>
+      </w:r>
       <w:bookmarkStart w:id="0" w:name="_GoBack"/>
       <w:bookmarkEnd w:id="0"/>
-    </w:p>
-    <w:p>
-      <w:pPr>
-        <w:ind w:firstLine="708"/>
-      </w:pPr>
-      <w:r>
-        <w:t xml:space="preserve">TARGET = </w:t>
-      </w:r>
-      <w:proofErr w:type="spellStart"/>
-      <w:proofErr w:type="gramStart"/>
-      <w:r>
-        <w:t>main</w:t>
-      </w:r>
-      <w:proofErr w:type="spellEnd"/>
-      <w:r>
-        <w:t xml:space="preserve">  #</w:t>
-      </w:r>
-      <w:proofErr w:type="gramEnd"/>
-      <w:r>
-        <w:t xml:space="preserve"> Hier wird der </w:t>
-      </w:r>
-      <w:proofErr w:type="spellStart"/>
-      <w:r>
-        <w:t>Zielname</w:t>
-      </w:r>
-      <w:proofErr w:type="spellEnd"/>
-      <w:r>
-        <w:t xml:space="preserve"> festgelegt</w:t>
-      </w:r>
     </w:p>
     <w:p>
       <w:pPr>
@@ -174,6 +174,59 @@
       </w:r>
       <w:r>
         <w:t>.pro</w:t>
+      </w:r>
+    </w:p>
+    <w:p>
+      <w:pPr>
+        <w:pStyle w:val="Listenabsatz"/>
+      </w:pPr>
+      <w:r>
+        <w:rPr>
+          <w:rStyle w:val="Fett"/>
+        </w:rPr>
+        <w:t xml:space="preserve">Oder über den </w:t>
+      </w:r>
+      <w:proofErr w:type="spellStart"/>
+      <w:r>
+        <w:rPr>
+          <w:rStyle w:val="Fett"/>
+        </w:rPr>
+        <w:t>Qt</w:t>
+      </w:r>
+      <w:proofErr w:type="spellEnd"/>
+      <w:r>
+        <w:rPr>
+          <w:rStyle w:val="Fett"/>
+        </w:rPr>
+        <w:t xml:space="preserve"> Creator das Projekt öffnen und </w:t>
+      </w:r>
+      <w:proofErr w:type="spellStart"/>
+      <w:r>
+        <w:rPr>
+          <w:rStyle w:val="Fett"/>
+        </w:rPr>
+        <w:t>Debug</w:t>
+      </w:r>
+      <w:proofErr w:type="spellEnd"/>
+      <w:r>
+        <w:rPr>
+          <w:rStyle w:val="Fett"/>
+        </w:rPr>
+        <w:t xml:space="preserve">/Release </w:t>
+      </w:r>
+      <w:proofErr w:type="spellStart"/>
+      <w:r>
+        <w:rPr>
+          <w:rStyle w:val="Fett"/>
+        </w:rPr>
+        <w:t>build</w:t>
+      </w:r>
+      <w:proofErr w:type="spellEnd"/>
+      <w:r>
+        <w:rPr>
+          <w:rStyle w:val="Fett"/>
+        </w:rPr>
+        <w:t xml:space="preserve"> erstellen.</w:t>
       </w:r>
     </w:p>
     <w:p>

</xml_diff>